<commit_message>
created blog post software engineering and embedded link in about me page
</commit_message>
<xml_diff>
--- a/blogposts/Blog Posts.docx
+++ b/blogposts/Blog Posts.docx
@@ -185,28 +185,62 @@
         <w:rPr>
           <w:lang w:val="en-US"/>
         </w:rPr>
-        <w:t xml:space="preserve">More and more occupations enable people to work at least partly remote. At the core of this trend is of course the software industry where you do not need more than your laptop and a stable internet connection. </w:t>
-      </w:r>
-      <w:r>
-        <w:rPr>
-          <w:lang w:val="en-US"/>
-        </w:rPr>
-        <w:t xml:space="preserve">Beside that a large share of jobs is project-based, meaning you can also choose the content you going to work on. That of course works only if you’re good in what you’re doing. </w:t>
-      </w:r>
-    </w:p>
-    <w:p>
-      <w:pPr>
-        <w:rPr>
-          <w:lang w:val="en-US"/>
-        </w:rPr>
-      </w:pPr>
-    </w:p>
-    <w:p>
-      <w:pPr>
-        <w:rPr>
-          <w:lang w:val="en-US"/>
-        </w:rPr>
-      </w:pPr>
+        <w:t>More and more occupations enable people to work at least partly remote. At the core of this trend is of course the software industry</w:t>
+      </w:r>
+      <w:r>
+        <w:rPr>
+          <w:lang w:val="en-US"/>
+        </w:rPr>
+        <w:t>,</w:t>
+      </w:r>
+      <w:r>
+        <w:rPr>
+          <w:lang w:val="en-US"/>
+        </w:rPr>
+        <w:t xml:space="preserve"> where you do not need more than your laptop and a stable internet connection. </w:t>
+      </w:r>
+      <w:r>
+        <w:rPr>
+          <w:lang w:val="en-US"/>
+        </w:rPr>
+        <w:t>Additionally,</w:t>
+      </w:r>
+      <w:r>
+        <w:rPr>
+          <w:lang w:val="en-US"/>
+        </w:rPr>
+        <w:t xml:space="preserve"> a large share of jobs</w:t>
+      </w:r>
+      <w:r>
+        <w:rPr>
+          <w:lang w:val="en-US"/>
+        </w:rPr>
+        <w:t xml:space="preserve"> in this sphere</w:t>
+      </w:r>
+      <w:r>
+        <w:rPr>
+          <w:lang w:val="en-US"/>
+        </w:rPr>
+        <w:t xml:space="preserve"> is project-based, </w:t>
+      </w:r>
+      <w:r>
+        <w:rPr>
+          <w:lang w:val="en-US"/>
+        </w:rPr>
+        <w:t>hence</w:t>
+      </w:r>
+      <w:r>
+        <w:rPr>
+          <w:lang w:val="en-US"/>
+        </w:rPr>
+        <w:t xml:space="preserve"> you can also choose the content you going to work on. That of course works only if you’re good in what you’re doing</w:t>
+      </w:r>
+      <w:r>
+        <w:rPr>
+          <w:lang w:val="en-US"/>
+        </w:rPr>
+        <w:t xml:space="preserve"> but it promises more variety than the average job for sure. </w:t>
+      </w:r>
       <w:r>
         <w:rPr>
           <w:lang w:val="en-US"/>
@@ -217,13 +251,61 @@
         <w:rPr>
           <w:lang w:val="en-US"/>
         </w:rPr>
-        <w:t xml:space="preserve"> enables you to design your best suited lifestyle </w:t>
-      </w:r>
-      <w:r>
-        <w:rPr>
-          <w:lang w:val="en-US"/>
-        </w:rPr>
-        <w:t xml:space="preserve">concept, if it’s one </w:t>
+        <w:t xml:space="preserve"> enables you to design your </w:t>
+      </w:r>
+      <w:r>
+        <w:rPr>
+          <w:lang w:val="en-US"/>
+        </w:rPr>
+        <w:t xml:space="preserve">personal, </w:t>
+      </w:r>
+      <w:r>
+        <w:rPr>
+          <w:lang w:val="en-US"/>
+        </w:rPr>
+        <w:t>best</w:t>
+      </w:r>
+      <w:r>
+        <w:rPr>
+          <w:lang w:val="en-US"/>
+        </w:rPr>
+        <w:t>-</w:t>
+      </w:r>
+      <w:r>
+        <w:rPr>
+          <w:lang w:val="en-US"/>
+        </w:rPr>
+        <w:t xml:space="preserve">suited lifestyle </w:t>
+      </w:r>
+      <w:r>
+        <w:rPr>
+          <w:lang w:val="en-US"/>
+        </w:rPr>
+        <w:t>concept,</w:t>
+      </w:r>
+      <w:r>
+        <w:rPr>
+          <w:lang w:val="en-US"/>
+        </w:rPr>
+        <w:t xml:space="preserve"> no matter</w:t>
+      </w:r>
+      <w:r>
+        <w:rPr>
+          <w:lang w:val="en-US"/>
+        </w:rPr>
+        <w:t xml:space="preserve"> if it</w:t>
+      </w:r>
+      <w:r>
+        <w:rPr>
+          <w:lang w:val="en-US"/>
+        </w:rPr>
+        <w:t xml:space="preserve"> i</w:t>
+      </w:r>
+      <w:r>
+        <w:rPr>
+          <w:lang w:val="en-US"/>
+        </w:rPr>
+        <w:t xml:space="preserve">s one </w:t>
       </w:r>
       <w:proofErr w:type="spellStart"/>
       <w:r>
@@ -267,7 +349,43 @@
         <w:rPr>
           <w:lang w:val="en-US"/>
         </w:rPr>
-        <w:t>As we will see later there are even more aspect of software engineering that helps you building the life you want to have.</w:t>
+        <w:t>As we will see later there are even more aspect</w:t>
+      </w:r>
+      <w:r>
+        <w:rPr>
+          <w:lang w:val="en-US"/>
+        </w:rPr>
+        <w:t>s</w:t>
+      </w:r>
+      <w:r>
+        <w:rPr>
+          <w:lang w:val="en-US"/>
+        </w:rPr>
+        <w:t xml:space="preserve"> of software engineering </w:t>
+      </w:r>
+      <w:r>
+        <w:rPr>
+          <w:lang w:val="en-US"/>
+        </w:rPr>
+        <w:t>helping</w:t>
+      </w:r>
+      <w:r>
+        <w:rPr>
+          <w:lang w:val="en-US"/>
+        </w:rPr>
+        <w:t xml:space="preserve"> you </w:t>
+      </w:r>
+      <w:r>
+        <w:rPr>
+          <w:lang w:val="en-US"/>
+        </w:rPr>
+        <w:t>to build</w:t>
+      </w:r>
+      <w:r>
+        <w:rPr>
+          <w:lang w:val="en-US"/>
+        </w:rPr>
+        <w:t xml:space="preserve"> the life you want to have.</w:t>
       </w:r>
     </w:p>
     <w:p>
@@ -305,7 +423,37 @@
         <w:rPr>
           <w:lang w:val="en-US"/>
         </w:rPr>
-        <w:t>How many products do you use that do not contain any software? Now imagine what will happen once we can program sophisticated artificial and virtual realities. A</w:t>
+        <w:t xml:space="preserve">How many products do you use </w:t>
+      </w:r>
+      <w:r>
+        <w:rPr>
+          <w:lang w:val="en-US"/>
+        </w:rPr>
+        <w:t>which</w:t>
+      </w:r>
+      <w:r>
+        <w:rPr>
+          <w:lang w:val="en-US"/>
+        </w:rPr>
+        <w:t xml:space="preserve"> do not contain any software? </w:t>
+      </w:r>
+      <w:r>
+        <w:rPr>
+          <w:lang w:val="en-US"/>
+        </w:rPr>
+        <w:t>And it will only get more, one could assume that</w:t>
+      </w:r>
+      <w:r>
+        <w:rPr>
+          <w:lang w:val="en-US"/>
+        </w:rPr>
+        <w:t xml:space="preserve"> </w:t>
+      </w:r>
+      <w:r>
+        <w:rPr>
+          <w:lang w:val="en-US"/>
+        </w:rPr>
+        <w:t>a</w:t>
       </w:r>
       <w:r>
         <w:rPr>
@@ -329,31 +477,61 @@
         <w:rPr>
           <w:lang w:val="en-US"/>
         </w:rPr>
-        <w:t xml:space="preserve"> in 2042 may only design virtual living rooms. We don’t know if that is going to </w:t>
-      </w:r>
-      <w:r>
-        <w:rPr>
-          <w:lang w:val="en-US"/>
-        </w:rPr>
-        <w:t>happen,</w:t>
-      </w:r>
-      <w:r>
-        <w:rPr>
-          <w:lang w:val="en-US"/>
-        </w:rPr>
-        <w:t xml:space="preserve"> but </w:t>
-      </w:r>
-      <w:r>
-        <w:rPr>
-          <w:lang w:val="en-US"/>
-        </w:rPr>
-        <w:t>today we can see</w:t>
-      </w:r>
-      <w:r>
-        <w:rPr>
-          <w:lang w:val="en-US"/>
-        </w:rPr>
-        <w:t xml:space="preserve"> a rise in the share of just software-based products that enables you as a software engineer to </w:t>
+        <w:t xml:space="preserve"> in 2042 may only design virtual living rooms. </w:t>
+      </w:r>
+      <w:r>
+        <w:rPr>
+          <w:lang w:val="en-US"/>
+        </w:rPr>
+        <w:t>We witness</w:t>
+      </w:r>
+      <w:r>
+        <w:rPr>
+          <w:lang w:val="en-US"/>
+        </w:rPr>
+        <w:t xml:space="preserve"> </w:t>
+      </w:r>
+      <w:r>
+        <w:rPr>
+          <w:lang w:val="en-US"/>
+        </w:rPr>
+        <w:t>a</w:t>
+      </w:r>
+      <w:r>
+        <w:rPr>
+          <w:lang w:val="en-US"/>
+        </w:rPr>
+        <w:t>n</w:t>
+      </w:r>
+      <w:r>
+        <w:rPr>
+          <w:lang w:val="en-US"/>
+        </w:rPr>
+        <w:t xml:space="preserve"> </w:t>
+      </w:r>
+      <w:r>
+        <w:rPr>
+          <w:lang w:val="en-US"/>
+        </w:rPr>
+        <w:t xml:space="preserve">exponential </w:t>
+      </w:r>
+      <w:r>
+        <w:rPr>
+          <w:lang w:val="en-US"/>
+        </w:rPr>
+        <w:t xml:space="preserve">rise in the share of software-based products </w:t>
+      </w:r>
+      <w:r>
+        <w:rPr>
+          <w:lang w:val="en-US"/>
+        </w:rPr>
+        <w:t>what</w:t>
+      </w:r>
+      <w:r>
+        <w:rPr>
+          <w:lang w:val="en-US"/>
+        </w:rPr>
+        <w:t xml:space="preserve"> enables you as a software engineer to </w:t>
       </w:r>
       <w:r>
         <w:rPr>
@@ -365,7 +543,55 @@
         <w:rPr>
           <w:lang w:val="en-US"/>
         </w:rPr>
-        <w:t xml:space="preserve"> with almost no investment costs but your time. The act of creation goes hand in hand with an increase in creativity and self-realization, the highest need in </w:t>
+        <w:t xml:space="preserve"> with almost no investment costs </w:t>
+      </w:r>
+      <w:r>
+        <w:rPr>
+          <w:lang w:val="en-US"/>
+        </w:rPr>
+        <w:t>despite</w:t>
+      </w:r>
+      <w:r>
+        <w:rPr>
+          <w:lang w:val="en-US"/>
+        </w:rPr>
+        <w:t xml:space="preserve"> your time. The act of creation goes hand in hand with an </w:t>
+      </w:r>
+      <w:r>
+        <w:rPr>
+          <w:lang w:val="en-US"/>
+        </w:rPr>
+        <w:t>attainment</w:t>
+      </w:r>
+      <w:r>
+        <w:rPr>
+          <w:lang w:val="en-US"/>
+        </w:rPr>
+        <w:t xml:space="preserve"> </w:t>
+      </w:r>
+      <w:r>
+        <w:rPr>
+          <w:lang w:val="en-US"/>
+        </w:rPr>
+        <w:t xml:space="preserve">of </w:t>
+      </w:r>
+      <w:r>
+        <w:rPr>
+          <w:lang w:val="en-US"/>
+        </w:rPr>
+        <w:t>creativity and self-realization, the highest need</w:t>
+      </w:r>
+      <w:r>
+        <w:rPr>
+          <w:lang w:val="en-US"/>
+        </w:rPr>
+        <w:t>s</w:t>
+      </w:r>
+      <w:r>
+        <w:rPr>
+          <w:lang w:val="en-US"/>
+        </w:rPr>
+        <w:t xml:space="preserve"> in </w:t>
       </w:r>
       <w:r>
         <w:rPr>
@@ -389,7 +615,19 @@
         <w:rPr>
           <w:lang w:val="en-US"/>
         </w:rPr>
-        <w:t>. The most valuable good we can trade are ideas and knowledge.</w:t>
+        <w:t xml:space="preserve">. The most valuable good we can trade are ideas </w:t>
+      </w:r>
+      <w:r>
+        <w:rPr>
+          <w:lang w:val="en-US"/>
+        </w:rPr>
+        <w:t>and there is no better space to develop them</w:t>
+      </w:r>
+      <w:r>
+        <w:rPr>
+          <w:lang w:val="en-US"/>
+        </w:rPr>
+        <w:t>.</w:t>
       </w:r>
     </w:p>
     <w:p>
@@ -416,33 +654,61 @@
         </w:rPr>
         <w:t>LEVERAGE</w:t>
       </w:r>
-    </w:p>
-    <w:p>
-      <w:pPr>
-        <w:rPr>
-          <w:lang w:val="en-US"/>
-        </w:rPr>
-      </w:pPr>
-      <w:r>
-        <w:rPr>
-          <w:lang w:val="en-US"/>
-        </w:rPr>
-        <w:t xml:space="preserve">Being an entrepreneur 200 years ago must be hard as the only two </w:t>
-      </w:r>
-      <w:r>
-        <w:rPr>
-          <w:lang w:val="en-US"/>
-        </w:rPr>
-        <w:t xml:space="preserve">available levers were capital and labor, where both require some form of permission. You needed trust, a reputation, or rich parents to gain the resources for scaling your ideas. The modern world is fundamentally different in that manner, anyone with access to the internet gains access to the largest audience there is ever </w:t>
-      </w:r>
-      <w:proofErr w:type="gramStart"/>
-      <w:r>
-        <w:rPr>
-          <w:lang w:val="en-US"/>
-        </w:rPr>
-        <w:t>since</w:t>
-      </w:r>
-      <w:proofErr w:type="gramEnd"/>
+      <w:r>
+        <w:rPr>
+          <w:lang w:val="en-US"/>
+        </w:rPr>
+        <w:t xml:space="preserve"> &amp; SCALE</w:t>
+      </w:r>
+    </w:p>
+    <w:p>
+      <w:pPr>
+        <w:rPr>
+          <w:lang w:val="en-US"/>
+        </w:rPr>
+      </w:pPr>
+      <w:r>
+        <w:rPr>
+          <w:lang w:val="en-US"/>
+        </w:rPr>
+        <w:t>Being an entrepreneur 200 years ago must be hard</w:t>
+      </w:r>
+      <w:r>
+        <w:rPr>
+          <w:lang w:val="en-US"/>
+        </w:rPr>
+        <w:t>,</w:t>
+      </w:r>
+      <w:r>
+        <w:rPr>
+          <w:lang w:val="en-US"/>
+        </w:rPr>
+        <w:t xml:space="preserve"> as the only two </w:t>
+      </w:r>
+      <w:r>
+        <w:rPr>
+          <w:lang w:val="en-US"/>
+        </w:rPr>
+        <w:t>available levers were capital and labor, both requir</w:t>
+      </w:r>
+      <w:r>
+        <w:rPr>
+          <w:lang w:val="en-US"/>
+        </w:rPr>
+        <w:t>ing</w:t>
+      </w:r>
+      <w:r>
+        <w:rPr>
+          <w:lang w:val="en-US"/>
+        </w:rPr>
+        <w:t xml:space="preserve"> some form of permission. You need trust, a reputation, or rich parents to gain the resources for scaling your ideas. The modern world is fundamentally different in that manner, anyone with access to the internet gains access to the largest audience there is ever </w:t>
+      </w:r>
+      <w:r>
+        <w:rPr>
+          <w:lang w:val="en-US"/>
+        </w:rPr>
+        <w:t>since,</w:t>
+      </w:r>
       <w:r>
         <w:rPr>
           <w:lang w:val="en-US"/>
@@ -453,7 +719,31 @@
         <w:rPr>
           <w:lang w:val="en-US"/>
         </w:rPr>
-        <w:t xml:space="preserve"> to work for her day and night cheaper and more reliable than any worker could ever do. This leverage allows you to change the proportionality between your time and your rewards. Make the 4-hour work week happen if you want to.</w:t>
+        <w:t xml:space="preserve"> </w:t>
+      </w:r>
+      <w:r>
+        <w:rPr>
+          <w:lang w:val="en-US"/>
+        </w:rPr>
+        <w:t xml:space="preserve">working </w:t>
+      </w:r>
+      <w:r>
+        <w:rPr>
+          <w:lang w:val="en-US"/>
+        </w:rPr>
+        <w:t xml:space="preserve">day and night </w:t>
+      </w:r>
+      <w:r>
+        <w:rPr>
+          <w:lang w:val="en-US"/>
+        </w:rPr>
+        <w:t>in a cheap and reliable way</w:t>
+      </w:r>
+      <w:r>
+        <w:rPr>
+          <w:lang w:val="en-US"/>
+        </w:rPr>
+        <w:t>. This leverage allows you to change the proportionality between your time and your rewards. Make the 4-hour work week happen if you want to.</w:t>
       </w:r>
     </w:p>
     <w:p>
@@ -497,42 +787,199 @@
         <w:rPr>
           <w:lang w:val="en-US"/>
         </w:rPr>
-        <w:t xml:space="preserve">. Three </w:t>
+        <w:t>. Th</w:t>
+      </w:r>
+      <w:r>
+        <w:rPr>
+          <w:lang w:val="en-US"/>
+        </w:rPr>
+        <w:t>e th</w:t>
+      </w:r>
+      <w:r>
+        <w:rPr>
+          <w:lang w:val="en-US"/>
+        </w:rPr>
+        <w:t>ree</w:t>
+      </w:r>
+      <w:r>
+        <w:rPr>
+          <w:lang w:val="en-US"/>
+        </w:rPr>
+        <w:t xml:space="preserve"> simplified</w:t>
+      </w:r>
+      <w:r>
+        <w:rPr>
+          <w:lang w:val="en-US"/>
+        </w:rPr>
+        <w:t xml:space="preserve"> scenarios can be </w:t>
+      </w:r>
+      <w:r>
+        <w:rPr>
+          <w:lang w:val="en-US"/>
+        </w:rPr>
+        <w:t xml:space="preserve">either </w:t>
+      </w:r>
+      <w:r>
+        <w:rPr>
+          <w:lang w:val="en-US"/>
+        </w:rPr>
+        <w:t xml:space="preserve">controlling AI </w:t>
+      </w:r>
+      <w:proofErr w:type="gramStart"/>
+      <w:r>
+        <w:rPr>
+          <w:lang w:val="en-US"/>
+        </w:rPr>
+        <w:t>and</w:t>
+      </w:r>
+      <w:proofErr w:type="gramEnd"/>
+      <w:r>
+        <w:rPr>
+          <w:lang w:val="en-US"/>
+        </w:rPr>
+        <w:t xml:space="preserve"> use it for accomplishing human </w:t>
       </w:r>
       <w:r>
         <w:rPr>
           <w:lang w:val="en-US"/>
         </w:rPr>
         <w:lastRenderedPageBreak/>
-        <w:t xml:space="preserve">scenarios can be controlling AI and use it for accomplishing human goals vs empowered AI gets rid of </w:t>
+        <w:t>goals vs</w:t>
+      </w:r>
+      <w:r>
+        <w:rPr>
+          <w:lang w:val="en-US"/>
+        </w:rPr>
+        <w:t>.</w:t>
+      </w:r>
+      <w:r>
+        <w:rPr>
+          <w:lang w:val="en-US"/>
+        </w:rPr>
+        <w:t xml:space="preserve"> empowered AI gets rid of humans vs</w:t>
+      </w:r>
+      <w:r>
+        <w:rPr>
+          <w:lang w:val="en-US"/>
+        </w:rPr>
+        <w:t>.</w:t>
+      </w:r>
+      <w:r>
+        <w:rPr>
+          <w:lang w:val="en-US"/>
+        </w:rPr>
+        <w:t xml:space="preserve"> a merge of </w:t>
+      </w:r>
+      <w:r>
+        <w:rPr>
+          <w:lang w:val="en-US"/>
+        </w:rPr>
+        <w:t>both species</w:t>
+      </w:r>
+      <w:r>
+        <w:rPr>
+          <w:lang w:val="en-US"/>
+        </w:rPr>
+        <w:t xml:space="preserve"> to some cyborgs</w:t>
+      </w:r>
+      <w:r>
+        <w:rPr>
+          <w:lang w:val="en-US"/>
+        </w:rPr>
+        <w:t xml:space="preserve">. Anyways I feel the urge to better understand software and it is probably the most interesting and dynamical frontier of technology in human history. </w:t>
+      </w:r>
+    </w:p>
+    <w:p>
+      <w:pPr>
+        <w:rPr>
+          <w:lang w:val="en-US"/>
+        </w:rPr>
+      </w:pPr>
+    </w:p>
+    <w:p>
+      <w:pPr>
+        <w:pStyle w:val="ListParagraph"/>
+        <w:numPr>
+          <w:ilvl w:val="0"/>
+          <w:numId w:val="1"/>
+        </w:numPr>
+        <w:rPr>
+          <w:lang w:val="en-US"/>
+        </w:rPr>
+      </w:pPr>
+      <w:r>
+        <w:rPr>
+          <w:lang w:val="en-US"/>
+        </w:rPr>
+        <w:t>CHALLENGE</w:t>
+      </w:r>
+      <w:r>
+        <w:rPr>
+          <w:lang w:val="en-US"/>
+        </w:rPr>
+        <w:tab/>
+      </w:r>
+    </w:p>
+    <w:p>
+      <w:pPr>
+        <w:rPr>
+          <w:lang w:val="en-US"/>
+        </w:rPr>
+      </w:pPr>
+      <w:r>
+        <w:rPr>
+          <w:lang w:val="en-US"/>
+        </w:rPr>
+        <w:t xml:space="preserve">Okay frankly this is not unique there are complicated quests to solve in every </w:t>
+      </w:r>
+      <w:r>
+        <w:rPr>
+          <w:lang w:val="en-US"/>
+        </w:rPr>
+        <w:t xml:space="preserve">endeavor but computing and algorithms provide a unique tool to solve such quests. How to launch a rocket? How to realize a smart grid? How to let a car drive itself? Without sophisticated algorithms (and AI) we could not solve these problems. Therefore, the scale of complexity one can </w:t>
       </w:r>
       <w:proofErr w:type="gramStart"/>
       <w:r>
         <w:rPr>
           <w:lang w:val="en-US"/>
         </w:rPr>
-        <w:t>humans</w:t>
+        <w:t>handle</w:t>
       </w:r>
       <w:proofErr w:type="gramEnd"/>
       <w:r>
         <w:rPr>
           <w:lang w:val="en-US"/>
         </w:rPr>
-        <w:t xml:space="preserve"> vs a merge of </w:t>
-      </w:r>
-      <w:r>
-        <w:rPr>
-          <w:lang w:val="en-US"/>
-        </w:rPr>
-        <w:t xml:space="preserve">both species. Anyways I feel the urge to better understand software and it is probably the most interesting and dynamical frontier of technology in human history. </w:t>
-      </w:r>
-    </w:p>
-    <w:p>
-      <w:pPr>
-        <w:rPr>
-          <w:lang w:val="en-US"/>
-        </w:rPr>
-      </w:pPr>
+        <w:t xml:space="preserve"> increases drastically with the power to build those systems. Sounds appealing to me.</w:t>
+      </w:r>
+    </w:p>
+    <w:p>
+      <w:pPr>
+        <w:rPr>
+          <w:lang w:val="en-US"/>
+        </w:rPr>
+      </w:pPr>
+    </w:p>
+    <w:p>
+      <w:pPr>
+        <w:rPr>
+          <w:lang w:val="en-US"/>
+        </w:rPr>
+      </w:pPr>
+      <w:proofErr w:type="gramStart"/>
+      <w:r>
+        <w:rPr>
+          <w:lang w:val="en-US"/>
+        </w:rPr>
+        <w:t>Of course</w:t>
+      </w:r>
+      <w:proofErr w:type="gramEnd"/>
+      <w:r>
+        <w:rPr>
+          <w:lang w:val="en-US"/>
+        </w:rPr>
+        <w:t xml:space="preserve"> this is a biased view, as I am a technology enthusiast but I put some thoughts into that before deciding to follow this path. Happy if it helps you finding yours.</w:t>
+      </w:r>
     </w:p>
     <w:p>
       <w:pPr>
@@ -554,10 +1001,10 @@
 <file path=word/numbering.xml><?xml version="1.0" encoding="utf-8"?>
 <w:numbering xmlns:wpc="http://schemas.microsoft.com/office/word/2010/wordprocessingCanvas" xmlns:cx="http://schemas.microsoft.com/office/drawing/2014/chartex" xmlns:cx1="http://schemas.microsoft.com/office/drawing/2015/9/8/chartex" xmlns:cx2="http://schemas.microsoft.com/office/drawing/2015/10/21/chartex" xmlns:cx3="http://schemas.microsoft.com/office/drawing/2016/5/9/chartex" xmlns:cx4="http://schemas.microsoft.com/office/drawing/2016/5/10/chartex" xmlns:cx5="http://schemas.microsoft.com/office/drawing/2016/5/11/chartex" xmlns:cx6="http://schemas.microsoft.com/office/drawing/2016/5/12/chartex" xmlns:cx7="http://schemas.microsoft.com/office/drawing/2016/5/13/chartex" xmlns:cx8="http://schemas.microsoft.com/office/drawing/2016/5/14/chartex" xmlns:mc="http://schemas.openxmlformats.org/markup-compatibility/2006" xmlns:aink="http://schemas.microsoft.com/office/drawing/2016/ink" xmlns:am3d="http://schemas.microsoft.com/office/drawing/2017/model3d" xmlns:o="urn:schemas-microsoft-com:office:office" xmlns:oel="http://schemas.microsoft.com/office/2019/extlst" xmlns:r="http://schemas.openxmlformats.org/officeDocument/2006/relationships" xmlns:m="http://schemas.openxmlformats.org/officeDocument/2006/math" xmlns:v="urn:schemas-microsoft-com:vml" xmlns:wp14="http://schemas.microsoft.com/office/word/2010/wordprocessingDrawing" xmlns:wp="http://schemas.openxmlformats.org/drawingml/2006/wordprocessingDrawing" xmlns:w10="urn:schemas-microsoft-com:office:word" xmlns:w="http://schemas.openxmlformats.org/wordprocessingml/2006/main" xmlns:w14="http://schemas.microsoft.com/office/word/2010/wordml" xmlns:w15="http://schemas.microsoft.com/office/word/2012/wordml" xmlns:w16cex="http://schemas.microsoft.com/office/word/2018/wordml/cex" xmlns:w16cid="http://schemas.microsoft.com/office/word/2016/wordml/cid" xmlns:w16="http://schemas.microsoft.com/office/word/2018/wordml" xmlns:w16sdtdh="http://schemas.microsoft.com/office/word/2020/wordml/sdtdatahash" xmlns:w16se="http://schemas.microsoft.com/office/word/2015/wordml/symex" xmlns:wpg="http://schemas.microsoft.com/office/word/2010/wordprocessingGroup" xmlns:wpi="http://schemas.microsoft.com/office/word/2010/wordprocessingInk" xmlns:wne="http://schemas.microsoft.com/office/word/2006/wordml" xmlns:wps="http://schemas.microsoft.com/office/word/2010/wordprocessingShape" mc:Ignorable="w14 w15 w16se w16cid w16 w16cex w16sdtdh wp14">
   <w:abstractNum w:abstractNumId="0" w15:restartNumberingAfterBreak="0">
-    <w:nsid w:val="616E08AA"/>
+    <w:nsid w:val="391A6288"/>
     <w:multiLevelType w:val="hybridMultilevel"/>
-    <w:tmpl w:val="E6E0E280"/>
-    <w:lvl w:ilvl="0" w:tplc="8178716E">
+    <w:tmpl w:val="C9463E9C"/>
+    <w:lvl w:ilvl="0" w:tplc="E8B89ADE">
       <w:start w:val="1"/>
       <w:numFmt w:val="decimal"/>
       <w:lvlText w:val="%1."/>
@@ -642,7 +1089,99 @@
       </w:pPr>
     </w:lvl>
   </w:abstractNum>
+  <w:abstractNum w:abstractNumId="1" w15:restartNumberingAfterBreak="0">
+    <w:nsid w:val="616E08AA"/>
+    <w:multiLevelType w:val="hybridMultilevel"/>
+    <w:tmpl w:val="E6E0E280"/>
+    <w:lvl w:ilvl="0" w:tplc="8178716E">
+      <w:start w:val="1"/>
+      <w:numFmt w:val="decimal"/>
+      <w:lvlText w:val="%1."/>
+      <w:lvlJc w:val="left"/>
+      <w:pPr>
+        <w:ind w:left="720" w:hanging="360"/>
+      </w:pPr>
+      <w:rPr>
+        <w:rFonts w:hint="default"/>
+      </w:rPr>
+    </w:lvl>
+    <w:lvl w:ilvl="1" w:tplc="08090019" w:tentative="1">
+      <w:start w:val="1"/>
+      <w:numFmt w:val="lowerLetter"/>
+      <w:lvlText w:val="%2."/>
+      <w:lvlJc w:val="left"/>
+      <w:pPr>
+        <w:ind w:left="1440" w:hanging="360"/>
+      </w:pPr>
+    </w:lvl>
+    <w:lvl w:ilvl="2" w:tplc="0809001B" w:tentative="1">
+      <w:start w:val="1"/>
+      <w:numFmt w:val="lowerRoman"/>
+      <w:lvlText w:val="%3."/>
+      <w:lvlJc w:val="right"/>
+      <w:pPr>
+        <w:ind w:left="2160" w:hanging="180"/>
+      </w:pPr>
+    </w:lvl>
+    <w:lvl w:ilvl="3" w:tplc="0809000F" w:tentative="1">
+      <w:start w:val="1"/>
+      <w:numFmt w:val="decimal"/>
+      <w:lvlText w:val="%4."/>
+      <w:lvlJc w:val="left"/>
+      <w:pPr>
+        <w:ind w:left="2880" w:hanging="360"/>
+      </w:pPr>
+    </w:lvl>
+    <w:lvl w:ilvl="4" w:tplc="08090019" w:tentative="1">
+      <w:start w:val="1"/>
+      <w:numFmt w:val="lowerLetter"/>
+      <w:lvlText w:val="%5."/>
+      <w:lvlJc w:val="left"/>
+      <w:pPr>
+        <w:ind w:left="3600" w:hanging="360"/>
+      </w:pPr>
+    </w:lvl>
+    <w:lvl w:ilvl="5" w:tplc="0809001B" w:tentative="1">
+      <w:start w:val="1"/>
+      <w:numFmt w:val="lowerRoman"/>
+      <w:lvlText w:val="%6."/>
+      <w:lvlJc w:val="right"/>
+      <w:pPr>
+        <w:ind w:left="4320" w:hanging="180"/>
+      </w:pPr>
+    </w:lvl>
+    <w:lvl w:ilvl="6" w:tplc="0809000F" w:tentative="1">
+      <w:start w:val="1"/>
+      <w:numFmt w:val="decimal"/>
+      <w:lvlText w:val="%7."/>
+      <w:lvlJc w:val="left"/>
+      <w:pPr>
+        <w:ind w:left="5040" w:hanging="360"/>
+      </w:pPr>
+    </w:lvl>
+    <w:lvl w:ilvl="7" w:tplc="08090019" w:tentative="1">
+      <w:start w:val="1"/>
+      <w:numFmt w:val="lowerLetter"/>
+      <w:lvlText w:val="%8."/>
+      <w:lvlJc w:val="left"/>
+      <w:pPr>
+        <w:ind w:left="5760" w:hanging="360"/>
+      </w:pPr>
+    </w:lvl>
+    <w:lvl w:ilvl="8" w:tplc="0809001B" w:tentative="1">
+      <w:start w:val="1"/>
+      <w:numFmt w:val="lowerRoman"/>
+      <w:lvlText w:val="%9."/>
+      <w:lvlJc w:val="right"/>
+      <w:pPr>
+        <w:ind w:left="6480" w:hanging="180"/>
+      </w:pPr>
+    </w:lvl>
+  </w:abstractNum>
   <w:num w:numId="1" w16cid:durableId="625357224">
+    <w:abstractNumId w:val="1"/>
+  </w:num>
+  <w:num w:numId="2" w16cid:durableId="613757564">
     <w:abstractNumId w:val="0"/>
   </w:num>
 </w:numbering>

</xml_diff>